<commit_message>
Adding more content to documentation
</commit_message>
<xml_diff>
--- a/documentation/Doc Produto Software - TCC - 2020 - Project Elliot.docx
+++ b/documentation/Doc Produto Software - TCC - 2020 - Project Elliot.docx
@@ -1,6 +1,6 @@
 
 <file path=word/document.xml><?xml version="1.0" encoding="utf-8"?>
-<w:document xmlns:wpc="http://schemas.microsoft.com/office/word/2010/wordprocessingCanvas" xmlns:cx="http://schemas.microsoft.com/office/drawing/2014/chartex" xmlns:cx1="http://schemas.microsoft.com/office/drawing/2015/9/8/chartex" xmlns:cx2="http://schemas.microsoft.com/office/drawing/2015/10/21/chartex" xmlns:cx3="http://schemas.microsoft.com/office/drawing/2016/5/9/chartex" xmlns:cx4="http://schemas.microsoft.com/office/drawing/2016/5/10/chartex" xmlns:cx5="http://schemas.microsoft.com/office/drawing/2016/5/11/chartex" xmlns:cx6="http://schemas.microsoft.com/office/drawing/2016/5/12/chartex" xmlns:cx7="http://schemas.microsoft.com/office/drawing/2016/5/13/chartex" xmlns:cx8="http://schemas.microsoft.com/office/drawing/2016/5/14/chartex" xmlns:mc="http://schemas.openxmlformats.org/markup-compatibility/2006" xmlns:aink="http://schemas.microsoft.com/office/drawing/2016/ink" xmlns:am3d="http://schemas.microsoft.com/office/drawing/2017/model3d" xmlns:o="urn:schemas-microsoft-com:office:office" xmlns:r="http://schemas.openxmlformats.org/officeDocument/2006/relationships" xmlns:m="http://schemas.openxmlformats.org/officeDocument/2006/math" xmlns:v="urn:schemas-microsoft-com:vml" xmlns:wp14="http://schemas.microsoft.com/office/word/2010/wordprocessingDrawing" xmlns:wp="http://schemas.openxmlformats.org/drawingml/2006/wordprocessingDrawing" xmlns:w10="urn:schemas-microsoft-com:office:word" xmlns:w="http://schemas.openxmlformats.org/wordprocessingml/2006/main" xmlns:w14="http://schemas.microsoft.com/office/word/2010/wordml" xmlns:w15="http://schemas.microsoft.com/office/word/2012/wordml" xmlns:w16cid="http://schemas.microsoft.com/office/word/2016/wordml/cid" xmlns:w16se="http://schemas.microsoft.com/office/word/2015/wordml/symex" xmlns:wpg="http://schemas.microsoft.com/office/word/2010/wordprocessingGroup" xmlns:wpi="http://schemas.microsoft.com/office/word/2010/wordprocessingInk" xmlns:wne="http://schemas.microsoft.com/office/word/2006/wordml" xmlns:wps="http://schemas.microsoft.com/office/word/2010/wordprocessingShape" mc:Ignorable="w14 w15 w16se w16cid wp14">
+<w:document xmlns:wpc="http://schemas.microsoft.com/office/word/2010/wordprocessingCanvas" xmlns:cx="http://schemas.microsoft.com/office/drawing/2014/chartex" xmlns:cx1="http://schemas.microsoft.com/office/drawing/2015/9/8/chartex" xmlns:cx2="http://schemas.microsoft.com/office/drawing/2015/10/21/chartex" xmlns:cx3="http://schemas.microsoft.com/office/drawing/2016/5/9/chartex" xmlns:cx4="http://schemas.microsoft.com/office/drawing/2016/5/10/chartex" xmlns:cx5="http://schemas.microsoft.com/office/drawing/2016/5/11/chartex" xmlns:cx6="http://schemas.microsoft.com/office/drawing/2016/5/12/chartex" xmlns:cx7="http://schemas.microsoft.com/office/drawing/2016/5/13/chartex" xmlns:cx8="http://schemas.microsoft.com/office/drawing/2016/5/14/chartex" xmlns:mc="http://schemas.openxmlformats.org/markup-compatibility/2006" xmlns:aink="http://schemas.microsoft.com/office/drawing/2016/ink" xmlns:am3d="http://schemas.microsoft.com/office/drawing/2017/model3d" xmlns:o="urn:schemas-microsoft-com:office:office" xmlns:r="http://schemas.openxmlformats.org/officeDocument/2006/relationships" xmlns:m="http://schemas.openxmlformats.org/officeDocument/2006/math" xmlns:v="urn:schemas-microsoft-com:vml" xmlns:wp14="http://schemas.microsoft.com/office/word/2010/wordprocessingDrawing" xmlns:wp="http://schemas.openxmlformats.org/drawingml/2006/wordprocessingDrawing" xmlns:w10="urn:schemas-microsoft-com:office:word" xmlns:w="http://schemas.openxmlformats.org/wordprocessingml/2006/main" xmlns:w14="http://schemas.microsoft.com/office/word/2010/wordml" xmlns:w15="http://schemas.microsoft.com/office/word/2012/wordml" xmlns:w16cex="http://schemas.microsoft.com/office/word/2018/wordml/cex" xmlns:w16cid="http://schemas.microsoft.com/office/word/2016/wordml/cid" xmlns:w16="http://schemas.microsoft.com/office/word/2018/wordml" xmlns:w16se="http://schemas.microsoft.com/office/word/2015/wordml/symex" xmlns:wpg="http://schemas.microsoft.com/office/word/2010/wordprocessingGroup" xmlns:wpi="http://schemas.microsoft.com/office/word/2010/wordprocessingInk" xmlns:wne="http://schemas.microsoft.com/office/word/2006/wordml" xmlns:wps="http://schemas.microsoft.com/office/word/2010/wordprocessingShape" mc:Ignorable="w14 w15 w16se w16cid w16 w16cex wp14">
   <w:body>
     <w:p>
       <w:pPr>
@@ -12051,71 +12051,6 @@
     </w:p>
     <w:p>
       <w:pPr>
-        <w:pStyle w:val="Recuodecorpodetexto3"/>
-        <w:rPr>
-          <w:color w:val="2E74B5" w:themeColor="accent1" w:themeShade="BF"/>
-          <w:lang w:val="pt-BR"/>
-        </w:rPr>
-      </w:pPr>
-      <w:r>
-        <w:rPr>
-          <w:color w:val="2E74B5" w:themeColor="accent1" w:themeShade="BF"/>
-          <w:lang w:val="pt-BR"/>
-        </w:rPr>
-        <w:t>Este capítulo tem como objetivo refinar a proposta de solução geral do sistema</w:t>
-      </w:r>
-      <w:r>
-        <w:rPr>
-          <w:color w:val="2E74B5" w:themeColor="accent1" w:themeShade="BF"/>
-          <w:lang w:val="pt-BR"/>
-        </w:rPr>
-        <w:t>,</w:t>
-      </w:r>
-      <w:r>
-        <w:rPr>
-          <w:color w:val="2E74B5" w:themeColor="accent1" w:themeShade="BF"/>
-          <w:lang w:val="pt-BR"/>
-        </w:rPr>
-        <w:t xml:space="preserve"> </w:t>
-      </w:r>
-      <w:r>
-        <w:rPr>
-          <w:color w:val="2E74B5" w:themeColor="accent1" w:themeShade="BF"/>
-          <w:lang w:val="pt-BR"/>
-        </w:rPr>
-        <w:t xml:space="preserve">apresentando a solução técnica, incluindo a visão de projeto e implementação, a </w:t>
-      </w:r>
-      <w:r>
-        <w:rPr>
-          <w:color w:val="2E74B5" w:themeColor="accent1" w:themeShade="BF"/>
-          <w:lang w:val="pt-BR"/>
-        </w:rPr>
-        <w:t>arquitetura e</w:t>
-      </w:r>
-      <w:r>
-        <w:rPr>
-          <w:color w:val="2E74B5" w:themeColor="accent1" w:themeShade="BF"/>
-          <w:lang w:val="pt-BR"/>
-        </w:rPr>
-        <w:t xml:space="preserve"> a</w:t>
-      </w:r>
-      <w:r>
-        <w:rPr>
-          <w:color w:val="2E74B5" w:themeColor="accent1" w:themeShade="BF"/>
-          <w:lang w:val="pt-BR"/>
-        </w:rPr>
-        <w:t xml:space="preserve"> tecnologia utilizada</w:t>
-      </w:r>
-      <w:r>
-        <w:rPr>
-          <w:color w:val="2E74B5" w:themeColor="accent1" w:themeShade="BF"/>
-          <w:lang w:val="pt-BR"/>
-        </w:rPr>
-        <w:t>.</w:t>
-      </w:r>
-    </w:p>
-    <w:p>
-      <w:pPr>
         <w:pStyle w:val="Titulo2"/>
         <w:numPr>
           <w:ilvl w:val="1"/>
@@ -12136,167 +12071,29 @@
     </w:p>
     <w:p>
       <w:pPr>
-        <w:pStyle w:val="P2"/>
-        <w:rPr>
-          <w:color w:val="2E74B5" w:themeColor="accent1" w:themeShade="BF"/>
-        </w:rPr>
-      </w:pPr>
-      <w:r>
-        <w:rPr>
-          <w:color w:val="2E74B5" w:themeColor="accent1" w:themeShade="BF"/>
-        </w:rPr>
-        <w:t>Neste item deve ser apresentada a arquitetura de infraestrutura do sistema, demonstrando o tipo de arquitetura que será utilizada (por exemplo, cliente/servidor de n-camadas, MVC, ...), a configuração de hardware, de rede, de software, padrões de projeto, componentes específicos (dll, jar, ...) e componentes externos  a serem utilizados, bem como o dimensionamento mínimo de conexões.</w:t>
-      </w:r>
-    </w:p>
-    <w:p>
-      <w:pPr>
-        <w:pStyle w:val="P2"/>
-        <w:rPr>
-          <w:color w:val="2E74B5" w:themeColor="accent1" w:themeShade="BF"/>
+        <w:pStyle w:val="Figura0"/>
+        <w:rPr>
+          <w:lang w:val="pt-BR"/>
         </w:rPr>
       </w:pPr>
       <w:r>
         <w:rPr>
           <w:noProof/>
-          <w:color w:val="2E74B5" w:themeColor="accent1" w:themeShade="BF"/>
-        </w:rPr>
-        <mc:AlternateContent>
-          <mc:Choice Requires="wps">
-            <w:drawing>
-              <wp:anchor distT="0" distB="0" distL="114300" distR="114300" simplePos="0" relativeHeight="251653632" behindDoc="0" locked="0" layoutInCell="1" allowOverlap="1" wp14:anchorId="2FCEA4D3" wp14:editId="2595FCE9">
-                <wp:simplePos x="0" y="0"/>
-                <wp:positionH relativeFrom="column">
-                  <wp:posOffset>1208405</wp:posOffset>
-                </wp:positionH>
-                <wp:positionV relativeFrom="paragraph">
-                  <wp:posOffset>471170</wp:posOffset>
-                </wp:positionV>
-                <wp:extent cx="3474720" cy="2286000"/>
-                <wp:effectExtent l="0" t="0" r="0" b="0"/>
-                <wp:wrapNone/>
-                <wp:docPr id="12" name="Rectangle 685"/>
-                <wp:cNvGraphicFramePr>
-                  <a:graphicFrameLocks xmlns:a="http://schemas.openxmlformats.org/drawingml/2006/main"/>
-                </wp:cNvGraphicFramePr>
-                <a:graphic xmlns:a="http://schemas.openxmlformats.org/drawingml/2006/main">
-                  <a:graphicData uri="http://schemas.microsoft.com/office/word/2010/wordprocessingShape">
-                    <wps:wsp>
-                      <wps:cNvSpPr>
-                        <a:spLocks noChangeArrowheads="1"/>
-                      </wps:cNvSpPr>
-                      <wps:spPr bwMode="auto">
-                        <a:xfrm>
-                          <a:off x="0" y="0"/>
-                          <a:ext cx="3474720" cy="2286000"/>
-                        </a:xfrm>
-                        <a:prstGeom prst="rect">
-                          <a:avLst/>
-                        </a:prstGeom>
-                        <a:solidFill>
-                          <a:srgbClr val="FFFFFF"/>
-                        </a:solidFill>
-                        <a:ln w="9525">
-                          <a:solidFill>
-                            <a:srgbClr val="000000"/>
-                          </a:solidFill>
-                          <a:miter lim="800000"/>
-                          <a:headEnd/>
-                          <a:tailEnd/>
-                        </a:ln>
-                      </wps:spPr>
-                      <wps:bodyPr rot="0" vert="horz" wrap="square" lIns="91440" tIns="45720" rIns="91440" bIns="45720" anchor="t" anchorCtr="0" upright="1">
-                        <a:noAutofit/>
-                      </wps:bodyPr>
-                    </wps:wsp>
-                  </a:graphicData>
-                </a:graphic>
-                <wp14:sizeRelH relativeFrom="page">
-                  <wp14:pctWidth>0</wp14:pctWidth>
-                </wp14:sizeRelH>
-                <wp14:sizeRelV relativeFrom="page">
-                  <wp14:pctHeight>0</wp14:pctHeight>
-                </wp14:sizeRelV>
-              </wp:anchor>
-            </w:drawing>
-          </mc:Choice>
-          <mc:Fallback xmlns:w16="http://schemas.microsoft.com/office/word/2018/wordml" xmlns:w16cex="http://schemas.microsoft.com/office/word/2018/wordml/cex">
-            <w:pict>
-              <v:rect w14:anchorId="34C409ED" id="Rectangle 685" o:spid="_x0000_s1026" style="position:absolute;margin-left:95.15pt;margin-top:37.1pt;width:273.6pt;height:180pt;z-index:251653632;visibility:visible;mso-wrap-style:square;mso-width-percent:0;mso-height-percent:0;mso-wrap-distance-left:9pt;mso-wrap-distance-top:0;mso-wrap-distance-right:9pt;mso-wrap-distance-bottom:0;mso-position-horizontal:absolute;mso-position-horizontal-relative:text;mso-position-vertical:absolute;mso-position-vertical-relative:text;mso-width-percent:0;mso-height-percent:0;mso-width-relative:page;mso-height-relative:page;v-text-anchor:top" o:gfxdata="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"/>
-            </w:pict>
-          </mc:Fallback>
-        </mc:AlternateContent>
-      </w:r>
-      <w:r>
-        <w:rPr>
-          <w:color w:val="2E74B5" w:themeColor="accent1" w:themeShade="BF"/>
-        </w:rPr>
-        <w:t xml:space="preserve">Para a representação da arquitetura de infraestrutura pode-se utilizar uma figura ilustrativa ou o diagrama de </w:t>
-      </w:r>
-      <w:r>
-        <w:rPr>
-          <w:color w:val="2E74B5" w:themeColor="accent1" w:themeShade="BF"/>
-        </w:rPr>
-        <w:t>implantação</w:t>
-      </w:r>
-      <w:r>
-        <w:rPr>
-          <w:color w:val="2E74B5" w:themeColor="accent1" w:themeShade="BF"/>
-        </w:rPr>
-        <w:t>.</w:t>
-      </w:r>
-      <w:r>
-        <w:rPr>
-          <w:noProof/>
-          <w:color w:val="2E74B5" w:themeColor="accent1" w:themeShade="BF"/>
-        </w:rPr>
-        <w:t xml:space="preserve"> </w:t>
-      </w:r>
-      <w:r>
-        <w:rPr>
-          <w:color w:val="2E74B5" w:themeColor="accent1" w:themeShade="BF"/>
-        </w:rPr>
-        <w:t xml:space="preserve">A seguir é apresentada a notação básica de um diagrama de </w:t>
-      </w:r>
-      <w:r>
-        <w:rPr>
-          <w:color w:val="2E74B5" w:themeColor="accent1" w:themeShade="BF"/>
-        </w:rPr>
-        <w:t>implantação</w:t>
-      </w:r>
-      <w:r>
-        <w:rPr>
-          <w:color w:val="2E74B5" w:themeColor="accent1" w:themeShade="BF"/>
-        </w:rPr>
-        <w:t>.</w:t>
-      </w:r>
-    </w:p>
-    <w:p>
-      <w:pPr>
-        <w:pStyle w:val="Figura0"/>
-        <w:rPr>
-          <w:color w:val="2E74B5" w:themeColor="accent1" w:themeShade="BF"/>
-          <w:lang w:val="pt-BR"/>
-        </w:rPr>
-      </w:pPr>
-      <w:r>
-        <w:rPr>
-          <w:noProof/>
-          <w:color w:val="2E74B5" w:themeColor="accent1" w:themeShade="BF"/>
-          <w:lang w:val="pt-BR" w:eastAsia="pt-BR"/>
+          <w:lang w:val="pt-BR"/>
         </w:rPr>
         <w:drawing>
-          <wp:anchor distT="0" distB="0" distL="114300" distR="114300" simplePos="0" relativeHeight="251656704" behindDoc="0" locked="0" layoutInCell="1" allowOverlap="1" wp14:anchorId="06142A59" wp14:editId="4EA9588C">
+          <wp:anchor distT="0" distB="0" distL="114300" distR="114300" simplePos="0" relativeHeight="251661824" behindDoc="0" locked="0" layoutInCell="1" allowOverlap="1" wp14:anchorId="45018CF1" wp14:editId="3979DD48">
             <wp:simplePos x="0" y="0"/>
-            <wp:positionH relativeFrom="column">
-              <wp:posOffset>1297305</wp:posOffset>
+            <wp:positionH relativeFrom="margin">
+              <wp:align>right</wp:align>
             </wp:positionH>
             <wp:positionV relativeFrom="paragraph">
-              <wp:posOffset>217170</wp:posOffset>
+              <wp:posOffset>525780</wp:posOffset>
             </wp:positionV>
-            <wp:extent cx="3474720" cy="2220595"/>
-            <wp:effectExtent l="0" t="0" r="0" b="8255"/>
-            <wp:wrapTopAndBottom/>
-            <wp:docPr id="686" name="Imagem 686"/>
+            <wp:extent cx="5613400" cy="2929890"/>
+            <wp:effectExtent l="0" t="0" r="6350" b="3810"/>
+            <wp:wrapSquare wrapText="bothSides"/>
+            <wp:docPr id="7" name="Imagem 7" descr="Diagrama&#10;&#10;Descrição gerada automaticamente"/>
             <wp:cNvGraphicFramePr>
               <a:graphicFrameLocks xmlns:a="http://schemas.openxmlformats.org/drawingml/2006/main" noChangeAspect="1"/>
             </wp:cNvGraphicFramePr>
@@ -12304,133 +12101,37 @@
               <a:graphicData uri="http://schemas.openxmlformats.org/drawingml/2006/picture">
                 <pic:pic xmlns:pic="http://schemas.openxmlformats.org/drawingml/2006/picture">
                   <pic:nvPicPr>
-                    <pic:cNvPr id="0" name="Picture 686"/>
-                    <pic:cNvPicPr>
-                      <a:picLocks noChangeAspect="1" noChangeArrowheads="1"/>
-                    </pic:cNvPicPr>
+                    <pic:cNvPr id="7" name="Imagem 7" descr="Diagrama&#10;&#10;Descrição gerada automaticamente"/>
+                    <pic:cNvPicPr/>
                   </pic:nvPicPr>
                   <pic:blipFill>
-                    <a:blip r:embed="rId13" cstate="print">
+                    <a:blip r:embed="rId13">
                       <a:extLst>
                         <a:ext uri="{28A0092B-C50C-407E-A947-70E740481C1C}">
                           <a14:useLocalDpi xmlns:a14="http://schemas.microsoft.com/office/drawing/2010/main" val="0"/>
                         </a:ext>
                       </a:extLst>
                     </a:blip>
-                    <a:srcRect/>
                     <a:stretch>
                       <a:fillRect/>
                     </a:stretch>
                   </pic:blipFill>
-                  <pic:spPr bwMode="auto">
+                  <pic:spPr>
                     <a:xfrm>
                       <a:off x="0" y="0"/>
-                      <a:ext cx="3474720" cy="2220595"/>
+                      <a:ext cx="5613400" cy="2929890"/>
                     </a:xfrm>
                     <a:prstGeom prst="rect">
                       <a:avLst/>
                     </a:prstGeom>
-                    <a:noFill/>
                   </pic:spPr>
                 </pic:pic>
               </a:graphicData>
             </a:graphic>
-            <wp14:sizeRelH relativeFrom="page">
-              <wp14:pctWidth>0</wp14:pctWidth>
-            </wp14:sizeRelH>
-            <wp14:sizeRelV relativeFrom="page">
-              <wp14:pctHeight>0</wp14:pctHeight>
-            </wp14:sizeRelV>
           </wp:anchor>
         </w:drawing>
       </w:r>
-      <w:r>
-        <w:rPr>
-          <w:color w:val="2E74B5" w:themeColor="accent1" w:themeShade="BF"/>
-          <w:lang w:val="pt-BR"/>
-        </w:rPr>
-        <w:t xml:space="preserve">Notação básica do diagrama de </w:t>
-      </w:r>
-      <w:r>
-        <w:rPr>
-          <w:color w:val="2E74B5" w:themeColor="accent1" w:themeShade="BF"/>
-          <w:lang w:val="pt-BR"/>
-        </w:rPr>
-        <w:t>implantação</w:t>
-      </w:r>
-      <w:r>
-        <w:rPr>
-          <w:color w:val="2E74B5" w:themeColor="accent1" w:themeShade="BF"/>
-          <w:lang w:val="pt-BR"/>
-        </w:rPr>
-        <w:t>.</w:t>
-      </w:r>
-    </w:p>
-    <w:p>
-      <w:pPr>
-        <w:pStyle w:val="Titulo2"/>
-        <w:numPr>
-          <w:ilvl w:val="0"/>
-          <w:numId w:val="0"/>
-        </w:numPr>
-        <w:ind w:left="1480"/>
-        <w:rPr>
-          <w:lang w:val="pt-BR"/>
-        </w:rPr>
-      </w:pPr>
       <w:bookmarkStart w:id="25" w:name="_Toc49378746"/>
-    </w:p>
-    <w:p>
-      <w:pPr>
-        <w:pStyle w:val="Titulo2"/>
-        <w:numPr>
-          <w:ilvl w:val="0"/>
-          <w:numId w:val="0"/>
-        </w:numPr>
-        <w:ind w:left="1480"/>
-        <w:rPr>
-          <w:lang w:val="pt-BR"/>
-        </w:rPr>
-      </w:pPr>
-    </w:p>
-    <w:p>
-      <w:pPr>
-        <w:pStyle w:val="Titulo2"/>
-        <w:numPr>
-          <w:ilvl w:val="0"/>
-          <w:numId w:val="0"/>
-        </w:numPr>
-        <w:ind w:left="1480"/>
-        <w:rPr>
-          <w:lang w:val="pt-BR"/>
-        </w:rPr>
-      </w:pPr>
-    </w:p>
-    <w:p>
-      <w:pPr>
-        <w:pStyle w:val="Titulo2"/>
-        <w:numPr>
-          <w:ilvl w:val="0"/>
-          <w:numId w:val="0"/>
-        </w:numPr>
-        <w:ind w:left="1480"/>
-        <w:rPr>
-          <w:lang w:val="pt-BR"/>
-        </w:rPr>
-      </w:pPr>
-    </w:p>
-    <w:p>
-      <w:pPr>
-        <w:pStyle w:val="Titulo2"/>
-        <w:numPr>
-          <w:ilvl w:val="0"/>
-          <w:numId w:val="0"/>
-        </w:numPr>
-        <w:ind w:left="1480"/>
-        <w:rPr>
-          <w:lang w:val="pt-BR"/>
-        </w:rPr>
-      </w:pPr>
     </w:p>
     <w:p>
       <w:pPr>
@@ -12447,7 +12148,6 @@
         <w:rPr>
           <w:lang w:val="pt-BR"/>
         </w:rPr>
-        <w:lastRenderedPageBreak/>
         <w:t>Diagrama de Classes de P</w:t>
       </w:r>
       <w:r>
@@ -12539,6 +12239,7 @@
           <w:noProof/>
           <w:color w:val="2E74B5" w:themeColor="accent1" w:themeShade="BF"/>
         </w:rPr>
+        <w:lastRenderedPageBreak/>
         <w:drawing>
           <wp:anchor distT="0" distB="0" distL="114300" distR="114300" simplePos="0" relativeHeight="251660800" behindDoc="1" locked="0" layoutInCell="1" allowOverlap="1" wp14:anchorId="0FEB2BF9" wp14:editId="5A18118D">
             <wp:simplePos x="0" y="0"/>
@@ -12749,8 +12450,6 @@
         </w:rPr>
         <w:t xml:space="preserve"> (MONITORAR RECURSOS)</w:t>
       </w:r>
-      <w:bookmarkStart w:id="26" w:name="_GoBack"/>
-      <w:bookmarkEnd w:id="26"/>
     </w:p>
     <w:p>
       <w:pPr>
@@ -12767,6 +12466,7 @@
           <w:noProof/>
           <w:color w:val="2E74B5" w:themeColor="accent1" w:themeShade="BF"/>
         </w:rPr>
+        <w:lastRenderedPageBreak/>
         <w:drawing>
           <wp:inline distT="0" distB="0" distL="0" distR="0" wp14:anchorId="1BB4238A" wp14:editId="509D0521">
             <wp:extent cx="5788025" cy="4297628"/>
@@ -12930,8 +12630,8 @@
           <w:lang w:val="pt-BR"/>
         </w:rPr>
       </w:pPr>
-      <w:bookmarkStart w:id="27" w:name="_Toc334605281"/>
-      <w:bookmarkStart w:id="28" w:name="_Toc49378747"/>
+      <w:bookmarkStart w:id="26" w:name="_Toc334605281"/>
+      <w:bookmarkStart w:id="27" w:name="_Toc49378747"/>
     </w:p>
     <w:p>
       <w:pPr>
@@ -12948,10 +12648,11 @@
         <w:rPr>
           <w:lang w:val="pt-BR"/>
         </w:rPr>
+        <w:lastRenderedPageBreak/>
         <w:t>Diagrama de atividades</w:t>
       </w:r>
+      <w:bookmarkEnd w:id="26"/>
       <w:bookmarkEnd w:id="27"/>
-      <w:bookmarkEnd w:id="28"/>
     </w:p>
     <w:p>
       <w:pPr>
@@ -13034,10 +12735,10 @@
             <v:path o:extrusionok="f" gradientshapeok="t" o:connecttype="rect"/>
             <o:lock v:ext="edit" aspectratio="t"/>
           </v:shapetype>
-          <v:shape id="_x0000_i1025" type="#_x0000_t75" style="width:240pt;height:267.6pt" o:ole="" fillcolor="window">
+          <v:shape id="_x0000_i1025" type="#_x0000_t75" style="width:240pt;height:267.75pt" o:ole="" fillcolor="window">
             <v:imagedata r:id="rId16" o:title=""/>
           </v:shape>
-          <o:OLEObject Type="Embed" ProgID="Word.Picture.8" ShapeID="_x0000_i1025" DrawAspect="Content" ObjectID="_1662567436" r:id="rId17"/>
+          <o:OLEObject Type="Embed" ProgID="Word.Picture.8" ShapeID="_x0000_i1025" DrawAspect="Content" ObjectID="_1662824486" r:id="rId17"/>
         </w:object>
       </w:r>
     </w:p>
@@ -13067,7 +12768,7 @@
           <w:lang w:val="pt-BR"/>
         </w:rPr>
       </w:pPr>
-      <w:bookmarkStart w:id="29" w:name="_Toc334605282"/>
+      <w:bookmarkStart w:id="28" w:name="_Toc334605282"/>
       <w:r>
         <w:rPr>
           <w:lang w:val="pt-BR"/>
@@ -13086,7 +12787,7 @@
           <w:lang w:val="pt-BR"/>
         </w:rPr>
       </w:pPr>
-      <w:bookmarkStart w:id="30" w:name="_Toc49378748"/>
+      <w:bookmarkStart w:id="29" w:name="_Toc49378748"/>
       <w:r>
         <w:rPr>
           <w:lang w:val="pt-BR"/>
@@ -13106,8 +12807,8 @@
         </w:rPr>
         <w:t>s</w:t>
       </w:r>
+      <w:bookmarkEnd w:id="28"/>
       <w:bookmarkEnd w:id="29"/>
-      <w:bookmarkEnd w:id="30"/>
     </w:p>
     <w:p>
       <w:pPr>
@@ -13231,7 +12932,7 @@
               </wp:anchor>
             </w:drawing>
           </mc:Choice>
-          <mc:Fallback xmlns:w16="http://schemas.microsoft.com/office/word/2018/wordml" xmlns:w16cex="http://schemas.microsoft.com/office/word/2018/wordml/cex">
+          <mc:Fallback>
             <w:pict>
               <v:rect w14:anchorId="3D7B10C6" id="Rectangle 688" o:spid="_x0000_s1026" style="position:absolute;margin-left:48.8pt;margin-top:10.3pt;width:324pt;height:162pt;z-index:251659776;visibility:visible;mso-wrap-style:square;mso-width-percent:0;mso-height-percent:0;mso-wrap-distance-left:9pt;mso-wrap-distance-top:0;mso-wrap-distance-right:9pt;mso-wrap-distance-bottom:0;mso-position-horizontal:absolute;mso-position-horizontal-relative:text;mso-position-vertical:absolute;mso-position-vertical-relative:text;mso-width-percent:0;mso-height-percent:0;mso-width-relative:page;mso-height-relative:page;v-text-anchor:top" o:gfxdata="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" filled="f"/>
             </w:pict>
@@ -13351,7 +13052,7 @@
           <w:lang w:val="pt-BR"/>
         </w:rPr>
       </w:pPr>
-      <w:bookmarkStart w:id="31" w:name="_Toc49378749"/>
+      <w:bookmarkStart w:id="30" w:name="_Toc49378749"/>
       <w:r>
         <w:rPr>
           <w:lang w:val="pt-BR"/>
@@ -13365,7 +13066,7 @@
         </w:rPr>
         <w:t>Testes</w:t>
       </w:r>
-      <w:bookmarkEnd w:id="31"/>
+      <w:bookmarkEnd w:id="30"/>
     </w:p>
     <w:p>
       <w:pPr>
@@ -13438,7 +13139,7 @@
           <w:lang w:val="pt-BR"/>
         </w:rPr>
       </w:pPr>
-      <w:bookmarkStart w:id="32" w:name="_Toc49378750"/>
+      <w:bookmarkStart w:id="31" w:name="_Toc49378750"/>
       <w:r>
         <w:rPr>
           <w:lang w:val="pt-BR"/>
@@ -13451,7 +13152,7 @@
         </w:rPr>
         <w:t>Plano de Testes</w:t>
       </w:r>
-      <w:bookmarkEnd w:id="32"/>
+      <w:bookmarkEnd w:id="31"/>
     </w:p>
     <w:p>
       <w:pPr>
@@ -13479,7 +13180,7 @@
           <w:lang w:val="pt-BR"/>
         </w:rPr>
       </w:pPr>
-      <w:bookmarkStart w:id="33" w:name="_Toc49378751"/>
+      <w:bookmarkStart w:id="32" w:name="_Toc49378751"/>
       <w:r>
         <w:rPr>
           <w:lang w:val="pt-BR"/>
@@ -13498,7 +13199,7 @@
         </w:rPr>
         <w:t>de Testes</w:t>
       </w:r>
-      <w:bookmarkEnd w:id="33"/>
+      <w:bookmarkEnd w:id="32"/>
     </w:p>
     <w:p>
       <w:pPr>
@@ -13530,7 +13231,7 @@
       <w:pPr>
         <w:pStyle w:val="P2"/>
         <w:numPr>
-          <w:ins w:id="34" w:author="Ana Paula G. Serra" w:date="2009-02-25T15:15:00Z"/>
+          <w:ins w:id="33" w:author="Ana Paula G. Serra" w:date="2009-02-25T15:15:00Z"/>
         </w:numPr>
       </w:pPr>
     </w:p>
@@ -13566,7 +13267,7 @@
 </file>
 
 <file path=word/endnotes.xml><?xml version="1.0" encoding="utf-8"?>
-<w:endnotes xmlns:wpc="http://schemas.microsoft.com/office/word/2010/wordprocessingCanvas" xmlns:cx="http://schemas.microsoft.com/office/drawing/2014/chartex" xmlns:cx1="http://schemas.microsoft.com/office/drawing/2015/9/8/chartex" xmlns:cx2="http://schemas.microsoft.com/office/drawing/2015/10/21/chartex" xmlns:cx3="http://schemas.microsoft.com/office/drawing/2016/5/9/chartex" xmlns:cx4="http://schemas.microsoft.com/office/drawing/2016/5/10/chartex" xmlns:cx5="http://schemas.microsoft.com/office/drawing/2016/5/11/chartex" xmlns:cx6="http://schemas.microsoft.com/office/drawing/2016/5/12/chartex" xmlns:cx7="http://schemas.microsoft.com/office/drawing/2016/5/13/chartex" xmlns:cx8="http://schemas.microsoft.com/office/drawing/2016/5/14/chartex" xmlns:mc="http://schemas.openxmlformats.org/markup-compatibility/2006" xmlns:aink="http://schemas.microsoft.com/office/drawing/2016/ink" xmlns:am3d="http://schemas.microsoft.com/office/drawing/2017/model3d" xmlns:o="urn:schemas-microsoft-com:office:office" xmlns:r="http://schemas.openxmlformats.org/officeDocument/2006/relationships" xmlns:m="http://schemas.openxmlformats.org/officeDocument/2006/math" xmlns:v="urn:schemas-microsoft-com:vml" xmlns:wp14="http://schemas.microsoft.com/office/word/2010/wordprocessingDrawing" xmlns:wp="http://schemas.openxmlformats.org/drawingml/2006/wordprocessingDrawing" xmlns:w10="urn:schemas-microsoft-com:office:word" xmlns:w="http://schemas.openxmlformats.org/wordprocessingml/2006/main" xmlns:w14="http://schemas.microsoft.com/office/word/2010/wordml" xmlns:w15="http://schemas.microsoft.com/office/word/2012/wordml" xmlns:w16cid="http://schemas.microsoft.com/office/word/2016/wordml/cid" xmlns:w16se="http://schemas.microsoft.com/office/word/2015/wordml/symex" xmlns:wpg="http://schemas.microsoft.com/office/word/2010/wordprocessingGroup" xmlns:wpi="http://schemas.microsoft.com/office/word/2010/wordprocessingInk" xmlns:wne="http://schemas.microsoft.com/office/word/2006/wordml" xmlns:wps="http://schemas.microsoft.com/office/word/2010/wordprocessingShape" mc:Ignorable="w14 w15 w16se w16cid wp14">
+<w:endnotes xmlns:wpc="http://schemas.microsoft.com/office/word/2010/wordprocessingCanvas" xmlns:cx="http://schemas.microsoft.com/office/drawing/2014/chartex" xmlns:cx1="http://schemas.microsoft.com/office/drawing/2015/9/8/chartex" xmlns:cx2="http://schemas.microsoft.com/office/drawing/2015/10/21/chartex" xmlns:cx3="http://schemas.microsoft.com/office/drawing/2016/5/9/chartex" xmlns:cx4="http://schemas.microsoft.com/office/drawing/2016/5/10/chartex" xmlns:cx5="http://schemas.microsoft.com/office/drawing/2016/5/11/chartex" xmlns:cx6="http://schemas.microsoft.com/office/drawing/2016/5/12/chartex" xmlns:cx7="http://schemas.microsoft.com/office/drawing/2016/5/13/chartex" xmlns:cx8="http://schemas.microsoft.com/office/drawing/2016/5/14/chartex" xmlns:mc="http://schemas.openxmlformats.org/markup-compatibility/2006" xmlns:aink="http://schemas.microsoft.com/office/drawing/2016/ink" xmlns:am3d="http://schemas.microsoft.com/office/drawing/2017/model3d" xmlns:o="urn:schemas-microsoft-com:office:office" xmlns:r="http://schemas.openxmlformats.org/officeDocument/2006/relationships" xmlns:m="http://schemas.openxmlformats.org/officeDocument/2006/math" xmlns:v="urn:schemas-microsoft-com:vml" xmlns:wp14="http://schemas.microsoft.com/office/word/2010/wordprocessingDrawing" xmlns:wp="http://schemas.openxmlformats.org/drawingml/2006/wordprocessingDrawing" xmlns:w10="urn:schemas-microsoft-com:office:word" xmlns:w="http://schemas.openxmlformats.org/wordprocessingml/2006/main" xmlns:w14="http://schemas.microsoft.com/office/word/2010/wordml" xmlns:w15="http://schemas.microsoft.com/office/word/2012/wordml" xmlns:w16cex="http://schemas.microsoft.com/office/word/2018/wordml/cex" xmlns:w16cid="http://schemas.microsoft.com/office/word/2016/wordml/cid" xmlns:w16="http://schemas.microsoft.com/office/word/2018/wordml" xmlns:w16se="http://schemas.microsoft.com/office/word/2015/wordml/symex" xmlns:wpg="http://schemas.microsoft.com/office/word/2010/wordprocessingGroup" xmlns:wpi="http://schemas.microsoft.com/office/word/2010/wordprocessingInk" xmlns:wne="http://schemas.microsoft.com/office/word/2006/wordml" xmlns:wps="http://schemas.microsoft.com/office/word/2010/wordprocessingShape" mc:Ignorable="w14 w15 w16se w16cid w16 w16cex wp14">
   <w:endnote w:type="separator" w:id="-1">
     <w:p>
       <w:r>
@@ -13585,7 +13286,7 @@
 </file>
 
 <file path=word/footer1.xml><?xml version="1.0" encoding="utf-8"?>
-<w:ftr xmlns:wpc="http://schemas.microsoft.com/office/word/2010/wordprocessingCanvas" xmlns:cx="http://schemas.microsoft.com/office/drawing/2014/chartex" xmlns:cx1="http://schemas.microsoft.com/office/drawing/2015/9/8/chartex" xmlns:cx2="http://schemas.microsoft.com/office/drawing/2015/10/21/chartex" xmlns:cx3="http://schemas.microsoft.com/office/drawing/2016/5/9/chartex" xmlns:cx4="http://schemas.microsoft.com/office/drawing/2016/5/10/chartex" xmlns:cx5="http://schemas.microsoft.com/office/drawing/2016/5/11/chartex" xmlns:cx6="http://schemas.microsoft.com/office/drawing/2016/5/12/chartex" xmlns:cx7="http://schemas.microsoft.com/office/drawing/2016/5/13/chartex" xmlns:cx8="http://schemas.microsoft.com/office/drawing/2016/5/14/chartex" xmlns:mc="http://schemas.openxmlformats.org/markup-compatibility/2006" xmlns:aink="http://schemas.microsoft.com/office/drawing/2016/ink" xmlns:am3d="http://schemas.microsoft.com/office/drawing/2017/model3d" xmlns:o="urn:schemas-microsoft-com:office:office" xmlns:r="http://schemas.openxmlformats.org/officeDocument/2006/relationships" xmlns:m="http://schemas.openxmlformats.org/officeDocument/2006/math" xmlns:v="urn:schemas-microsoft-com:vml" xmlns:wp14="http://schemas.microsoft.com/office/word/2010/wordprocessingDrawing" xmlns:wp="http://schemas.openxmlformats.org/drawingml/2006/wordprocessingDrawing" xmlns:w10="urn:schemas-microsoft-com:office:word" xmlns:w="http://schemas.openxmlformats.org/wordprocessingml/2006/main" xmlns:w14="http://schemas.microsoft.com/office/word/2010/wordml" xmlns:w15="http://schemas.microsoft.com/office/word/2012/wordml" xmlns:w16cid="http://schemas.microsoft.com/office/word/2016/wordml/cid" xmlns:w16se="http://schemas.microsoft.com/office/word/2015/wordml/symex" xmlns:wpg="http://schemas.microsoft.com/office/word/2010/wordprocessingGroup" xmlns:wpi="http://schemas.microsoft.com/office/word/2010/wordprocessingInk" xmlns:wne="http://schemas.microsoft.com/office/word/2006/wordml" xmlns:wps="http://schemas.microsoft.com/office/word/2010/wordprocessingShape" mc:Ignorable="w14 w15 w16se w16cid wp14">
+<w:ftr xmlns:wpc="http://schemas.microsoft.com/office/word/2010/wordprocessingCanvas" xmlns:cx="http://schemas.microsoft.com/office/drawing/2014/chartex" xmlns:cx1="http://schemas.microsoft.com/office/drawing/2015/9/8/chartex" xmlns:cx2="http://schemas.microsoft.com/office/drawing/2015/10/21/chartex" xmlns:cx3="http://schemas.microsoft.com/office/drawing/2016/5/9/chartex" xmlns:cx4="http://schemas.microsoft.com/office/drawing/2016/5/10/chartex" xmlns:cx5="http://schemas.microsoft.com/office/drawing/2016/5/11/chartex" xmlns:cx6="http://schemas.microsoft.com/office/drawing/2016/5/12/chartex" xmlns:cx7="http://schemas.microsoft.com/office/drawing/2016/5/13/chartex" xmlns:cx8="http://schemas.microsoft.com/office/drawing/2016/5/14/chartex" xmlns:mc="http://schemas.openxmlformats.org/markup-compatibility/2006" xmlns:aink="http://schemas.microsoft.com/office/drawing/2016/ink" xmlns:am3d="http://schemas.microsoft.com/office/drawing/2017/model3d" xmlns:o="urn:schemas-microsoft-com:office:office" xmlns:r="http://schemas.openxmlformats.org/officeDocument/2006/relationships" xmlns:m="http://schemas.openxmlformats.org/officeDocument/2006/math" xmlns:v="urn:schemas-microsoft-com:vml" xmlns:wp14="http://schemas.microsoft.com/office/word/2010/wordprocessingDrawing" xmlns:wp="http://schemas.openxmlformats.org/drawingml/2006/wordprocessingDrawing" xmlns:w10="urn:schemas-microsoft-com:office:word" xmlns:w="http://schemas.openxmlformats.org/wordprocessingml/2006/main" xmlns:w14="http://schemas.microsoft.com/office/word/2010/wordml" xmlns:w15="http://schemas.microsoft.com/office/word/2012/wordml" xmlns:w16cex="http://schemas.microsoft.com/office/word/2018/wordml/cex" xmlns:w16cid="http://schemas.microsoft.com/office/word/2016/wordml/cid" xmlns:w16="http://schemas.microsoft.com/office/word/2018/wordml" xmlns:w16se="http://schemas.microsoft.com/office/word/2015/wordml/symex" xmlns:wpg="http://schemas.microsoft.com/office/word/2010/wordprocessingGroup" xmlns:wpi="http://schemas.microsoft.com/office/word/2010/wordprocessingInk" xmlns:wne="http://schemas.microsoft.com/office/word/2006/wordml" xmlns:wps="http://schemas.microsoft.com/office/word/2010/wordprocessingShape" mc:Ignorable="w14 w15 w16se w16cid w16 w16cex wp14">
   <w:p>
     <w:pPr>
       <w:pStyle w:val="Rodap"/>
@@ -13660,7 +13361,7 @@
             </wp:anchor>
           </w:drawing>
         </mc:Choice>
-        <mc:Fallback xmlns:w16="http://schemas.microsoft.com/office/word/2018/wordml" xmlns:w16cex="http://schemas.microsoft.com/office/word/2018/wordml/cex">
+        <mc:Fallback>
           <w:pict>
             <v:line w14:anchorId="5027D4D0" id="Line 1" o:spid="_x0000_s1026" style="position:absolute;z-index:251657216;visibility:visible;mso-wrap-style:square;mso-width-percent:0;mso-height-percent:0;mso-wrap-distance-left:9pt;mso-wrap-distance-top:0;mso-wrap-distance-right:9pt;mso-wrap-distance-bottom:0;mso-position-horizontal:absolute;mso-position-horizontal-relative:text;mso-position-vertical:absolute;mso-position-vertical-relative:text;mso-width-percent:0;mso-height-percent:0;mso-width-relative:page;mso-height-relative:page" from="-.45pt,-3.6pt" to="443.25pt,-3.6pt" o:gfxdata="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" o:allowincell="f">
               <w10:wrap type="topAndBottom"/>
@@ -13754,7 +13455,7 @@
 </file>
 
 <file path=word/footnotes.xml><?xml version="1.0" encoding="utf-8"?>
-<w:footnotes xmlns:wpc="http://schemas.microsoft.com/office/word/2010/wordprocessingCanvas" xmlns:cx="http://schemas.microsoft.com/office/drawing/2014/chartex" xmlns:cx1="http://schemas.microsoft.com/office/drawing/2015/9/8/chartex" xmlns:cx2="http://schemas.microsoft.com/office/drawing/2015/10/21/chartex" xmlns:cx3="http://schemas.microsoft.com/office/drawing/2016/5/9/chartex" xmlns:cx4="http://schemas.microsoft.com/office/drawing/2016/5/10/chartex" xmlns:cx5="http://schemas.microsoft.com/office/drawing/2016/5/11/chartex" xmlns:cx6="http://schemas.microsoft.com/office/drawing/2016/5/12/chartex" xmlns:cx7="http://schemas.microsoft.com/office/drawing/2016/5/13/chartex" xmlns:cx8="http://schemas.microsoft.com/office/drawing/2016/5/14/chartex" xmlns:mc="http://schemas.openxmlformats.org/markup-compatibility/2006" xmlns:aink="http://schemas.microsoft.com/office/drawing/2016/ink" xmlns:am3d="http://schemas.microsoft.com/office/drawing/2017/model3d" xmlns:o="urn:schemas-microsoft-com:office:office" xmlns:r="http://schemas.openxmlformats.org/officeDocument/2006/relationships" xmlns:m="http://schemas.openxmlformats.org/officeDocument/2006/math" xmlns:v="urn:schemas-microsoft-com:vml" xmlns:wp14="http://schemas.microsoft.com/office/word/2010/wordprocessingDrawing" xmlns:wp="http://schemas.openxmlformats.org/drawingml/2006/wordprocessingDrawing" xmlns:w10="urn:schemas-microsoft-com:office:word" xmlns:w="http://schemas.openxmlformats.org/wordprocessingml/2006/main" xmlns:w14="http://schemas.microsoft.com/office/word/2010/wordml" xmlns:w15="http://schemas.microsoft.com/office/word/2012/wordml" xmlns:w16cid="http://schemas.microsoft.com/office/word/2016/wordml/cid" xmlns:w16se="http://schemas.microsoft.com/office/word/2015/wordml/symex" xmlns:wpg="http://schemas.microsoft.com/office/word/2010/wordprocessingGroup" xmlns:wpi="http://schemas.microsoft.com/office/word/2010/wordprocessingInk" xmlns:wne="http://schemas.microsoft.com/office/word/2006/wordml" xmlns:wps="http://schemas.microsoft.com/office/word/2010/wordprocessingShape" mc:Ignorable="w14 w15 w16se w16cid wp14">
+<w:footnotes xmlns:wpc="http://schemas.microsoft.com/office/word/2010/wordprocessingCanvas" xmlns:cx="http://schemas.microsoft.com/office/drawing/2014/chartex" xmlns:cx1="http://schemas.microsoft.com/office/drawing/2015/9/8/chartex" xmlns:cx2="http://schemas.microsoft.com/office/drawing/2015/10/21/chartex" xmlns:cx3="http://schemas.microsoft.com/office/drawing/2016/5/9/chartex" xmlns:cx4="http://schemas.microsoft.com/office/drawing/2016/5/10/chartex" xmlns:cx5="http://schemas.microsoft.com/office/drawing/2016/5/11/chartex" xmlns:cx6="http://schemas.microsoft.com/office/drawing/2016/5/12/chartex" xmlns:cx7="http://schemas.microsoft.com/office/drawing/2016/5/13/chartex" xmlns:cx8="http://schemas.microsoft.com/office/drawing/2016/5/14/chartex" xmlns:mc="http://schemas.openxmlformats.org/markup-compatibility/2006" xmlns:aink="http://schemas.microsoft.com/office/drawing/2016/ink" xmlns:am3d="http://schemas.microsoft.com/office/drawing/2017/model3d" xmlns:o="urn:schemas-microsoft-com:office:office" xmlns:r="http://schemas.openxmlformats.org/officeDocument/2006/relationships" xmlns:m="http://schemas.openxmlformats.org/officeDocument/2006/math" xmlns:v="urn:schemas-microsoft-com:vml" xmlns:wp14="http://schemas.microsoft.com/office/word/2010/wordprocessingDrawing" xmlns:wp="http://schemas.openxmlformats.org/drawingml/2006/wordprocessingDrawing" xmlns:w10="urn:schemas-microsoft-com:office:word" xmlns:w="http://schemas.openxmlformats.org/wordprocessingml/2006/main" xmlns:w14="http://schemas.microsoft.com/office/word/2010/wordml" xmlns:w15="http://schemas.microsoft.com/office/word/2012/wordml" xmlns:w16cex="http://schemas.microsoft.com/office/word/2018/wordml/cex" xmlns:w16cid="http://schemas.microsoft.com/office/word/2016/wordml/cid" xmlns:w16="http://schemas.microsoft.com/office/word/2018/wordml" xmlns:w16se="http://schemas.microsoft.com/office/word/2015/wordml/symex" xmlns:wpg="http://schemas.microsoft.com/office/word/2010/wordprocessingGroup" xmlns:wpi="http://schemas.microsoft.com/office/word/2010/wordprocessingInk" xmlns:wne="http://schemas.microsoft.com/office/word/2006/wordml" xmlns:wps="http://schemas.microsoft.com/office/word/2010/wordprocessingShape" mc:Ignorable="w14 w15 w16se w16cid w16 w16cex wp14">
   <w:footnote w:type="separator" w:id="-1">
     <w:p>
       <w:r>
@@ -13773,7 +13474,7 @@
 </file>
 
 <file path=word/header1.xml><?xml version="1.0" encoding="utf-8"?>
-<w:hdr xmlns:wpc="http://schemas.microsoft.com/office/word/2010/wordprocessingCanvas" xmlns:cx="http://schemas.microsoft.com/office/drawing/2014/chartex" xmlns:cx1="http://schemas.microsoft.com/office/drawing/2015/9/8/chartex" xmlns:cx2="http://schemas.microsoft.com/office/drawing/2015/10/21/chartex" xmlns:cx3="http://schemas.microsoft.com/office/drawing/2016/5/9/chartex" xmlns:cx4="http://schemas.microsoft.com/office/drawing/2016/5/10/chartex" xmlns:cx5="http://schemas.microsoft.com/office/drawing/2016/5/11/chartex" xmlns:cx6="http://schemas.microsoft.com/office/drawing/2016/5/12/chartex" xmlns:cx7="http://schemas.microsoft.com/office/drawing/2016/5/13/chartex" xmlns:cx8="http://schemas.microsoft.com/office/drawing/2016/5/14/chartex" xmlns:mc="http://schemas.openxmlformats.org/markup-compatibility/2006" xmlns:aink="http://schemas.microsoft.com/office/drawing/2016/ink" xmlns:am3d="http://schemas.microsoft.com/office/drawing/2017/model3d" xmlns:o="urn:schemas-microsoft-com:office:office" xmlns:r="http://schemas.openxmlformats.org/officeDocument/2006/relationships" xmlns:m="http://schemas.openxmlformats.org/officeDocument/2006/math" xmlns:v="urn:schemas-microsoft-com:vml" xmlns:wp14="http://schemas.microsoft.com/office/word/2010/wordprocessingDrawing" xmlns:wp="http://schemas.openxmlformats.org/drawingml/2006/wordprocessingDrawing" xmlns:w10="urn:schemas-microsoft-com:office:word" xmlns:w="http://schemas.openxmlformats.org/wordprocessingml/2006/main" xmlns:w14="http://schemas.microsoft.com/office/word/2010/wordml" xmlns:w15="http://schemas.microsoft.com/office/word/2012/wordml" xmlns:w16cid="http://schemas.microsoft.com/office/word/2016/wordml/cid" xmlns:w16se="http://schemas.microsoft.com/office/word/2015/wordml/symex" xmlns:wpg="http://schemas.microsoft.com/office/word/2010/wordprocessingGroup" xmlns:wpi="http://schemas.microsoft.com/office/word/2010/wordprocessingInk" xmlns:wne="http://schemas.microsoft.com/office/word/2006/wordml" xmlns:wps="http://schemas.microsoft.com/office/word/2010/wordprocessingShape" mc:Ignorable="w14 w15 w16se w16cid wp14">
+<w:hdr xmlns:wpc="http://schemas.microsoft.com/office/word/2010/wordprocessingCanvas" xmlns:cx="http://schemas.microsoft.com/office/drawing/2014/chartex" xmlns:cx1="http://schemas.microsoft.com/office/drawing/2015/9/8/chartex" xmlns:cx2="http://schemas.microsoft.com/office/drawing/2015/10/21/chartex" xmlns:cx3="http://schemas.microsoft.com/office/drawing/2016/5/9/chartex" xmlns:cx4="http://schemas.microsoft.com/office/drawing/2016/5/10/chartex" xmlns:cx5="http://schemas.microsoft.com/office/drawing/2016/5/11/chartex" xmlns:cx6="http://schemas.microsoft.com/office/drawing/2016/5/12/chartex" xmlns:cx7="http://schemas.microsoft.com/office/drawing/2016/5/13/chartex" xmlns:cx8="http://schemas.microsoft.com/office/drawing/2016/5/14/chartex" xmlns:mc="http://schemas.openxmlformats.org/markup-compatibility/2006" xmlns:aink="http://schemas.microsoft.com/office/drawing/2016/ink" xmlns:am3d="http://schemas.microsoft.com/office/drawing/2017/model3d" xmlns:o="urn:schemas-microsoft-com:office:office" xmlns:r="http://schemas.openxmlformats.org/officeDocument/2006/relationships" xmlns:m="http://schemas.openxmlformats.org/officeDocument/2006/math" xmlns:v="urn:schemas-microsoft-com:vml" xmlns:wp14="http://schemas.microsoft.com/office/word/2010/wordprocessingDrawing" xmlns:wp="http://schemas.openxmlformats.org/drawingml/2006/wordprocessingDrawing" xmlns:w10="urn:schemas-microsoft-com:office:word" xmlns:w="http://schemas.openxmlformats.org/wordprocessingml/2006/main" xmlns:w14="http://schemas.microsoft.com/office/word/2010/wordml" xmlns:w15="http://schemas.microsoft.com/office/word/2012/wordml" xmlns:w16cex="http://schemas.microsoft.com/office/word/2018/wordml/cex" xmlns:w16cid="http://schemas.microsoft.com/office/word/2016/wordml/cid" xmlns:w16="http://schemas.microsoft.com/office/word/2018/wordml" xmlns:w16se="http://schemas.microsoft.com/office/word/2015/wordml/symex" xmlns:wpg="http://schemas.microsoft.com/office/word/2010/wordprocessingGroup" xmlns:wpi="http://schemas.microsoft.com/office/word/2010/wordprocessingInk" xmlns:wne="http://schemas.microsoft.com/office/word/2006/wordml" xmlns:wps="http://schemas.microsoft.com/office/word/2010/wordprocessingShape" mc:Ignorable="w14 w15 w16se w16cid w16 w16cex wp14">
   <w:p>
     <w:pPr>
       <w:pStyle w:val="Cabealho"/>
@@ -13845,7 +13546,7 @@
             </wp:anchor>
           </w:drawing>
         </mc:Choice>
-        <mc:Fallback xmlns:w16="http://schemas.microsoft.com/office/word/2018/wordml" xmlns:w16cex="http://schemas.microsoft.com/office/word/2018/wordml/cex">
+        <mc:Fallback>
           <w:pict>
             <v:line w14:anchorId="48C357A9" id="Line 2" o:spid="_x0000_s1026" style="position:absolute;z-index:251658240;visibility:visible;mso-wrap-style:square;mso-width-percent:0;mso-height-percent:0;mso-wrap-distance-left:9pt;mso-wrap-distance-top:0;mso-wrap-distance-right:9pt;mso-wrap-distance-bottom:5.65pt;mso-position-horizontal:absolute;mso-position-horizontal-relative:text;mso-position-vertical:absolute;mso-position-vertical-relative:text;mso-width-percent:0;mso-height-percent:0;mso-width-relative:page;mso-height-relative:page" from=".4pt,56.2pt" to="441.6pt,56.2pt" o:gfxdata="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" o:allowincell="f">
               <w10:wrap type="topAndBottom"/>
@@ -13859,7 +13560,7 @@
 </file>
 
 <file path=word/numbering.xml><?xml version="1.0" encoding="utf-8"?>
-<w:numbering xmlns:wpc="http://schemas.microsoft.com/office/word/2010/wordprocessingCanvas" xmlns:cx="http://schemas.microsoft.com/office/drawing/2014/chartex" xmlns:cx1="http://schemas.microsoft.com/office/drawing/2015/9/8/chartex" xmlns:cx2="http://schemas.microsoft.com/office/drawing/2015/10/21/chartex" xmlns:cx3="http://schemas.microsoft.com/office/drawing/2016/5/9/chartex" xmlns:cx4="http://schemas.microsoft.com/office/drawing/2016/5/10/chartex" xmlns:cx5="http://schemas.microsoft.com/office/drawing/2016/5/11/chartex" xmlns:cx6="http://schemas.microsoft.com/office/drawing/2016/5/12/chartex" xmlns:cx7="http://schemas.microsoft.com/office/drawing/2016/5/13/chartex" xmlns:cx8="http://schemas.microsoft.com/office/drawing/2016/5/14/chartex" xmlns:mc="http://schemas.openxmlformats.org/markup-compatibility/2006" xmlns:aink="http://schemas.microsoft.com/office/drawing/2016/ink" xmlns:am3d="http://schemas.microsoft.com/office/drawing/2017/model3d" xmlns:o="urn:schemas-microsoft-com:office:office" xmlns:r="http://schemas.openxmlformats.org/officeDocument/2006/relationships" xmlns:m="http://schemas.openxmlformats.org/officeDocument/2006/math" xmlns:v="urn:schemas-microsoft-com:vml" xmlns:wp14="http://schemas.microsoft.com/office/word/2010/wordprocessingDrawing" xmlns:wp="http://schemas.openxmlformats.org/drawingml/2006/wordprocessingDrawing" xmlns:w10="urn:schemas-microsoft-com:office:word" xmlns:w="http://schemas.openxmlformats.org/wordprocessingml/2006/main" xmlns:w14="http://schemas.microsoft.com/office/word/2010/wordml" xmlns:w15="http://schemas.microsoft.com/office/word/2012/wordml" xmlns:w16cid="http://schemas.microsoft.com/office/word/2016/wordml/cid" xmlns:w16se="http://schemas.microsoft.com/office/word/2015/wordml/symex" xmlns:wpg="http://schemas.microsoft.com/office/word/2010/wordprocessingGroup" xmlns:wpi="http://schemas.microsoft.com/office/word/2010/wordprocessingInk" xmlns:wne="http://schemas.microsoft.com/office/word/2006/wordml" xmlns:wps="http://schemas.microsoft.com/office/word/2010/wordprocessingShape" mc:Ignorable="w14 w15 w16se w16cid wp14">
+<w:numbering xmlns:wpc="http://schemas.microsoft.com/office/word/2010/wordprocessingCanvas" xmlns:cx="http://schemas.microsoft.com/office/drawing/2014/chartex" xmlns:cx1="http://schemas.microsoft.com/office/drawing/2015/9/8/chartex" xmlns:cx2="http://schemas.microsoft.com/office/drawing/2015/10/21/chartex" xmlns:cx3="http://schemas.microsoft.com/office/drawing/2016/5/9/chartex" xmlns:cx4="http://schemas.microsoft.com/office/drawing/2016/5/10/chartex" xmlns:cx5="http://schemas.microsoft.com/office/drawing/2016/5/11/chartex" xmlns:cx6="http://schemas.microsoft.com/office/drawing/2016/5/12/chartex" xmlns:cx7="http://schemas.microsoft.com/office/drawing/2016/5/13/chartex" xmlns:cx8="http://schemas.microsoft.com/office/drawing/2016/5/14/chartex" xmlns:mc="http://schemas.openxmlformats.org/markup-compatibility/2006" xmlns:aink="http://schemas.microsoft.com/office/drawing/2016/ink" xmlns:am3d="http://schemas.microsoft.com/office/drawing/2017/model3d" xmlns:o="urn:schemas-microsoft-com:office:office" xmlns:r="http://schemas.openxmlformats.org/officeDocument/2006/relationships" xmlns:m="http://schemas.openxmlformats.org/officeDocument/2006/math" xmlns:v="urn:schemas-microsoft-com:vml" xmlns:wp14="http://schemas.microsoft.com/office/word/2010/wordprocessingDrawing" xmlns:wp="http://schemas.openxmlformats.org/drawingml/2006/wordprocessingDrawing" xmlns:w10="urn:schemas-microsoft-com:office:word" xmlns:w="http://schemas.openxmlformats.org/wordprocessingml/2006/main" xmlns:w14="http://schemas.microsoft.com/office/word/2010/wordml" xmlns:w15="http://schemas.microsoft.com/office/word/2012/wordml" xmlns:w16cex="http://schemas.microsoft.com/office/word/2018/wordml/cex" xmlns:w16cid="http://schemas.microsoft.com/office/word/2016/wordml/cid" xmlns:w16="http://schemas.microsoft.com/office/word/2018/wordml" xmlns:w16se="http://schemas.microsoft.com/office/word/2015/wordml/symex" xmlns:wpg="http://schemas.microsoft.com/office/word/2010/wordprocessingGroup" xmlns:wpi="http://schemas.microsoft.com/office/word/2010/wordprocessingInk" xmlns:wne="http://schemas.microsoft.com/office/word/2006/wordml" xmlns:wps="http://schemas.microsoft.com/office/word/2010/wordprocessingShape" mc:Ignorable="w14 w15 w16se w16cid w16 w16cex wp14">
   <w:abstractNum w:abstractNumId="0" w15:restartNumberingAfterBreak="0">
     <w:nsid w:val="BDF620A8"/>
     <w:multiLevelType w:val="singleLevel"/>
@@ -17147,7 +16848,7 @@
 </file>
 
 <file path=word/people.xml><?xml version="1.0" encoding="utf-8"?>
-<w15:people xmlns:wpc="http://schemas.microsoft.com/office/word/2010/wordprocessingCanvas" xmlns:cx="http://schemas.microsoft.com/office/drawing/2014/chartex" xmlns:cx1="http://schemas.microsoft.com/office/drawing/2015/9/8/chartex" xmlns:cx2="http://schemas.microsoft.com/office/drawing/2015/10/21/chartex" xmlns:cx3="http://schemas.microsoft.com/office/drawing/2016/5/9/chartex" xmlns:cx4="http://schemas.microsoft.com/office/drawing/2016/5/10/chartex" xmlns:cx5="http://schemas.microsoft.com/office/drawing/2016/5/11/chartex" xmlns:cx6="http://schemas.microsoft.com/office/drawing/2016/5/12/chartex" xmlns:cx7="http://schemas.microsoft.com/office/drawing/2016/5/13/chartex" xmlns:cx8="http://schemas.microsoft.com/office/drawing/2016/5/14/chartex" xmlns:mc="http://schemas.openxmlformats.org/markup-compatibility/2006" xmlns:aink="http://schemas.microsoft.com/office/drawing/2016/ink" xmlns:am3d="http://schemas.microsoft.com/office/drawing/2017/model3d" xmlns:o="urn:schemas-microsoft-com:office:office" xmlns:r="http://schemas.openxmlformats.org/officeDocument/2006/relationships" xmlns:m="http://schemas.openxmlformats.org/officeDocument/2006/math" xmlns:v="urn:schemas-microsoft-com:vml" xmlns:wp14="http://schemas.microsoft.com/office/word/2010/wordprocessingDrawing" xmlns:wp="http://schemas.openxmlformats.org/drawingml/2006/wordprocessingDrawing" xmlns:w10="urn:schemas-microsoft-com:office:word" xmlns:w="http://schemas.openxmlformats.org/wordprocessingml/2006/main" xmlns:w14="http://schemas.microsoft.com/office/word/2010/wordml" xmlns:w15="http://schemas.microsoft.com/office/word/2012/wordml" xmlns:w16cid="http://schemas.microsoft.com/office/word/2016/wordml/cid" xmlns:w16se="http://schemas.microsoft.com/office/word/2015/wordml/symex" xmlns:wpg="http://schemas.microsoft.com/office/word/2010/wordprocessingGroup" xmlns:wpi="http://schemas.microsoft.com/office/word/2010/wordprocessingInk" xmlns:wne="http://schemas.microsoft.com/office/word/2006/wordml" xmlns:wps="http://schemas.microsoft.com/office/word/2010/wordprocessingShape" mc:Ignorable="w14 w15 w16se w16cid wp14">
+<w15:people xmlns:wpc="http://schemas.microsoft.com/office/word/2010/wordprocessingCanvas" xmlns:cx="http://schemas.microsoft.com/office/drawing/2014/chartex" xmlns:cx1="http://schemas.microsoft.com/office/drawing/2015/9/8/chartex" xmlns:cx2="http://schemas.microsoft.com/office/drawing/2015/10/21/chartex" xmlns:cx3="http://schemas.microsoft.com/office/drawing/2016/5/9/chartex" xmlns:cx4="http://schemas.microsoft.com/office/drawing/2016/5/10/chartex" xmlns:cx5="http://schemas.microsoft.com/office/drawing/2016/5/11/chartex" xmlns:cx6="http://schemas.microsoft.com/office/drawing/2016/5/12/chartex" xmlns:cx7="http://schemas.microsoft.com/office/drawing/2016/5/13/chartex" xmlns:cx8="http://schemas.microsoft.com/office/drawing/2016/5/14/chartex" xmlns:mc="http://schemas.openxmlformats.org/markup-compatibility/2006" xmlns:aink="http://schemas.microsoft.com/office/drawing/2016/ink" xmlns:am3d="http://schemas.microsoft.com/office/drawing/2017/model3d" xmlns:o="urn:schemas-microsoft-com:office:office" xmlns:r="http://schemas.openxmlformats.org/officeDocument/2006/relationships" xmlns:m="http://schemas.openxmlformats.org/officeDocument/2006/math" xmlns:v="urn:schemas-microsoft-com:vml" xmlns:wp14="http://schemas.microsoft.com/office/word/2010/wordprocessingDrawing" xmlns:wp="http://schemas.openxmlformats.org/drawingml/2006/wordprocessingDrawing" xmlns:w10="urn:schemas-microsoft-com:office:word" xmlns:w="http://schemas.openxmlformats.org/wordprocessingml/2006/main" xmlns:w14="http://schemas.microsoft.com/office/word/2010/wordml" xmlns:w15="http://schemas.microsoft.com/office/word/2012/wordml" xmlns:w16cex="http://schemas.microsoft.com/office/word/2018/wordml/cex" xmlns:w16cid="http://schemas.microsoft.com/office/word/2016/wordml/cid" xmlns:w16="http://schemas.microsoft.com/office/word/2018/wordml" xmlns:w16se="http://schemas.microsoft.com/office/word/2015/wordml/symex" xmlns:wpg="http://schemas.microsoft.com/office/word/2010/wordprocessingGroup" xmlns:wpi="http://schemas.microsoft.com/office/word/2010/wordprocessingInk" xmlns:wne="http://schemas.microsoft.com/office/word/2006/wordml" xmlns:wps="http://schemas.microsoft.com/office/word/2010/wordprocessingShape" mc:Ignorable="w14 w15 w16se w16cid w16 w16cex wp14">
   <w15:person w15:author="Ana Paula G. Serra">
     <w15:presenceInfo w15:providerId="Windows Live" w15:userId="114ba566a93780a3"/>
   </w15:person>
@@ -17155,7 +16856,7 @@
 </file>
 
 <file path=word/styles.xml><?xml version="1.0" encoding="utf-8"?>
-<w:styles xmlns:mc="http://schemas.openxmlformats.org/markup-compatibility/2006" xmlns:r="http://schemas.openxmlformats.org/officeDocument/2006/relationships" xmlns:w="http://schemas.openxmlformats.org/wordprocessingml/2006/main" xmlns:w14="http://schemas.microsoft.com/office/word/2010/wordml" xmlns:w15="http://schemas.microsoft.com/office/word/2012/wordml" xmlns:w16cid="http://schemas.microsoft.com/office/word/2016/wordml/cid" xmlns:w16se="http://schemas.microsoft.com/office/word/2015/wordml/symex" mc:Ignorable="w14 w15 w16se w16cid">
+<w:styles xmlns:mc="http://schemas.openxmlformats.org/markup-compatibility/2006" xmlns:r="http://schemas.openxmlformats.org/officeDocument/2006/relationships" xmlns:w="http://schemas.openxmlformats.org/wordprocessingml/2006/main" xmlns:w14="http://schemas.microsoft.com/office/word/2010/wordml" xmlns:w15="http://schemas.microsoft.com/office/word/2012/wordml" xmlns:w16cex="http://schemas.microsoft.com/office/word/2018/wordml/cex" xmlns:w16cid="http://schemas.microsoft.com/office/word/2016/wordml/cid" xmlns:w16="http://schemas.microsoft.com/office/word/2018/wordml" xmlns:w16se="http://schemas.microsoft.com/office/word/2015/wordml/symex" mc:Ignorable="w14 w15 w16se w16cid w16 w16cex">
   <w:docDefaults>
     <w:rPrDefault>
       <w:rPr>
@@ -17165,7 +16866,7 @@
     </w:rPrDefault>
     <w:pPrDefault/>
   </w:docDefaults>
-  <w:latentStyles w:defLockedState="0" w:defUIPriority="0" w:defSemiHidden="0" w:defUnhideWhenUsed="0" w:defQFormat="0" w:count="377">
+  <w:latentStyles w:defLockedState="0" w:defUIPriority="0" w:defSemiHidden="0" w:defUnhideWhenUsed="0" w:defQFormat="0" w:count="376">
     <w:lsdException w:name="Normal" w:qFormat="1"/>
     <w:lsdException w:name="heading 1" w:qFormat="1"/>
     <w:lsdException w:name="heading 2" w:qFormat="1"/>
@@ -17534,7 +17235,6 @@
     <w:lsdException w:name="Hashtag" w:semiHidden="1" w:uiPriority="99" w:unhideWhenUsed="1"/>
     <w:lsdException w:name="Unresolved Mention" w:semiHidden="1" w:uiPriority="99" w:unhideWhenUsed="1"/>
     <w:lsdException w:name="Smart Link" w:semiHidden="1" w:uiPriority="99" w:unhideWhenUsed="1"/>
-    <w:lsdException w:name="Smart Link Error" w:semiHidden="1" w:uiPriority="99" w:unhideWhenUsed="1"/>
   </w:latentStyles>
   <w:style w:type="paragraph" w:default="1" w:styleId="Normal">
     <w:name w:val="Normal"/>
@@ -18906,6 +18606,23 @@
 </file>
 
 <file path=customXml/item1.xml><?xml version="1.0" encoding="utf-8"?>
+<p:properties xmlns:p="http://schemas.microsoft.com/office/2006/metadata/properties" xmlns:xsi="http://www.w3.org/2001/XMLSchema-instance" xmlns:pc="http://schemas.microsoft.com/office/infopath/2007/PartnerControls">
+  <documentManagement>
+    <ReferenceId xmlns="a15f9afc-e1ef-44a7-8382-6f07e247063a" xsi:nil="true"/>
+  </documentManagement>
+</p:properties>
+</file>
+
+<file path=customXml/item2.xml><?xml version="1.0" encoding="utf-8"?>
+<?mso-contentType ?>
+<FormTemplates xmlns="http://schemas.microsoft.com/sharepoint/v3/contenttype/forms">
+  <Display>DocumentLibraryForm</Display>
+  <Edit>DocumentLibraryForm</Edit>
+  <New>DocumentLibraryForm</New>
+</FormTemplates>
+</file>
+
+<file path=customXml/item3.xml><?xml version="1.0" encoding="utf-8"?>
 <ct:contentTypeSchema xmlns:ct="http://schemas.microsoft.com/office/2006/metadata/contentType" xmlns:ma="http://schemas.microsoft.com/office/2006/metadata/properties/metaAttributes" ct:_="" ma:_="" ma:contentTypeName="Document" ma:contentTypeID="0x010100A804EE21BCE4E24EA6BE525EF68E895E" ma:contentTypeVersion="1" ma:contentTypeDescription="Create a new document." ma:contentTypeScope="" ma:versionID="494e1c06412ecd23518ce449f65e6d72">
   <xsd:schema xmlns:xsd="http://www.w3.org/2001/XMLSchema" xmlns:xs="http://www.w3.org/2001/XMLSchema" xmlns:p="http://schemas.microsoft.com/office/2006/metadata/properties" xmlns:ns2="a15f9afc-e1ef-44a7-8382-6f07e247063a" targetNamespace="http://schemas.microsoft.com/office/2006/metadata/properties" ma:root="true" ma:fieldsID="21823655449999e73eb95991eba9052e" ns2:_="">
     <xsd:import namespace="a15f9afc-e1ef-44a7-8382-6f07e247063a"/>
@@ -19031,24 +18748,25 @@
 </ct:contentTypeSchema>
 </file>
 
-<file path=customXml/item2.xml><?xml version="1.0" encoding="utf-8"?>
-<?mso-contentType ?>
-<FormTemplates xmlns="http://schemas.microsoft.com/sharepoint/v3/contenttype/forms">
-  <Display>DocumentLibraryForm</Display>
-  <Edit>DocumentLibraryForm</Edit>
-  <New>DocumentLibraryForm</New>
-</FormTemplates>
+<file path=customXml/itemProps1.xml><?xml version="1.0" encoding="utf-8"?>
+<ds:datastoreItem xmlns:ds="http://schemas.openxmlformats.org/officeDocument/2006/customXml" ds:itemID="{84F3BB83-EC36-4862-B285-C227AF74D5E2}">
+  <ds:schemaRefs>
+    <ds:schemaRef ds:uri="http://schemas.microsoft.com/office/2006/metadata/properties"/>
+    <ds:schemaRef ds:uri="http://schemas.microsoft.com/office/infopath/2007/PartnerControls"/>
+    <ds:schemaRef ds:uri="a15f9afc-e1ef-44a7-8382-6f07e247063a"/>
+  </ds:schemaRefs>
+</ds:datastoreItem>
 </file>
 
-<file path=customXml/item3.xml><?xml version="1.0" encoding="utf-8"?>
-<p:properties xmlns:p="http://schemas.microsoft.com/office/2006/metadata/properties" xmlns:xsi="http://www.w3.org/2001/XMLSchema-instance" xmlns:pc="http://schemas.microsoft.com/office/infopath/2007/PartnerControls">
-  <documentManagement>
-    <ReferenceId xmlns="a15f9afc-e1ef-44a7-8382-6f07e247063a" xsi:nil="true"/>
-  </documentManagement>
-</p:properties>
+<file path=customXml/itemProps2.xml><?xml version="1.0" encoding="utf-8"?>
+<ds:datastoreItem xmlns:ds="http://schemas.openxmlformats.org/officeDocument/2006/customXml" ds:itemID="{1FE68CB9-F55C-4EE2-9FCF-D6157114D343}">
+  <ds:schemaRefs>
+    <ds:schemaRef ds:uri="http://schemas.microsoft.com/sharepoint/v3/contenttype/forms"/>
+  </ds:schemaRefs>
+</ds:datastoreItem>
 </file>
 
-<file path=customXml/itemProps1.xml><?xml version="1.0" encoding="utf-8"?>
+<file path=customXml/itemProps3.xml><?xml version="1.0" encoding="utf-8"?>
 <ds:datastoreItem xmlns:ds="http://schemas.openxmlformats.org/officeDocument/2006/customXml" ds:itemID="{0FEB5712-A20A-4FFB-B3AC-2E9170399FAF}">
   <ds:schemaRefs>
     <ds:schemaRef ds:uri="http://schemas.microsoft.com/office/2006/metadata/contentType"/>
@@ -19064,22 +18782,4 @@
     <ds:schemaRef ds:uri="http://schemas.microsoft.com/internal/obd"/>
   </ds:schemaRefs>
 </ds:datastoreItem>
-</file>
-
-<file path=customXml/itemProps2.xml><?xml version="1.0" encoding="utf-8"?>
-<ds:datastoreItem xmlns:ds="http://schemas.openxmlformats.org/officeDocument/2006/customXml" ds:itemID="{1FE68CB9-F55C-4EE2-9FCF-D6157114D343}">
-  <ds:schemaRefs>
-    <ds:schemaRef ds:uri="http://schemas.microsoft.com/sharepoint/v3/contenttype/forms"/>
-  </ds:schemaRefs>
-</ds:datastoreItem>
-</file>
-
-<file path=customXml/itemProps3.xml><?xml version="1.0" encoding="utf-8"?>
-<ds:datastoreItem xmlns:ds="http://schemas.openxmlformats.org/officeDocument/2006/customXml" ds:itemID="{84F3BB83-EC36-4862-B285-C227AF74D5E2}">
-  <ds:schemaRefs>
-    <ds:schemaRef ds:uri="http://schemas.microsoft.com/office/2006/metadata/properties"/>
-    <ds:schemaRef ds:uri="http://schemas.microsoft.com/office/infopath/2007/PartnerControls"/>
-    <ds:schemaRef ds:uri="a15f9afc-e1ef-44a7-8382-6f07e247063a"/>
-  </ds:schemaRefs>
-</ds:datastoreItem>
 </file>
</xml_diff>